<commit_message>
completed overview of AMT methods
</commit_message>
<xml_diff>
--- a/researchAMT.docx
+++ b/researchAMT.docx
@@ -318,320 +318,6 @@
           <w:lang w:val="en-US"/>
         </w:rPr>
         <w:t>d powerful supervised learning techniques to specific contexts. There are some approaches to circumvent this problem [7] but they require professional music performers and thorough pre- and postprocessing. It is also noted sheet music is often considered a weak label for a number of reasons: they are not time-aligned to the audio signal, there are different versions and interpretations of musical pieces.</w:t>
-      </w:r>
-    </w:p>
-    <w:p>
-      <w:pPr>
-        <w:pStyle w:val="Heading2"/>
-        <w:rPr>
-          <w:lang w:val="en-US"/>
-        </w:rPr>
-      </w:pPr>
-      <w:r>
-        <w:rPr>
-          <w:lang w:val="en-US"/>
-        </w:rPr>
-        <w:t xml:space="preserve">Issues with current AMT systems </w:t>
-      </w:r>
-    </w:p>
-    <w:p>
-      <w:pPr>
-        <w:pStyle w:val="ListParagraph"/>
-        <w:numPr>
-          <w:ilvl w:val="0"/>
-          <w:numId w:val="3"/>
-        </w:numPr>
-        <w:rPr>
-          <w:lang w:val="en-US"/>
-        </w:rPr>
-      </w:pPr>
-      <w:r>
-        <w:rPr>
-          <w:lang w:val="en-US"/>
-        </w:rPr>
-        <w:t xml:space="preserve">Octave errors </w:t>
-      </w:r>
-    </w:p>
-    <w:p>
-      <w:pPr>
-        <w:pStyle w:val="ListParagraph"/>
-        <w:numPr>
-          <w:ilvl w:val="0"/>
-          <w:numId w:val="3"/>
-        </w:numPr>
-        <w:rPr>
-          <w:lang w:val="en-US"/>
-        </w:rPr>
-      </w:pPr>
-      <w:r>
-        <w:rPr>
-          <w:lang w:val="en-US"/>
-        </w:rPr>
-        <w:lastRenderedPageBreak/>
-        <w:t xml:space="preserve">Semitone errors </w:t>
-      </w:r>
-    </w:p>
-    <w:p>
-      <w:pPr>
-        <w:pStyle w:val="ListParagraph"/>
-        <w:numPr>
-          <w:ilvl w:val="0"/>
-          <w:numId w:val="3"/>
-        </w:numPr>
-        <w:rPr>
-          <w:lang w:val="en-US"/>
-        </w:rPr>
-      </w:pPr>
-      <w:r>
-        <w:rPr>
-          <w:lang w:val="en-US"/>
-        </w:rPr>
-        <w:t xml:space="preserve">Missed notes </w:t>
-      </w:r>
-    </w:p>
-    <w:p>
-      <w:pPr>
-        <w:pStyle w:val="ListParagraph"/>
-        <w:numPr>
-          <w:ilvl w:val="0"/>
-          <w:numId w:val="3"/>
-        </w:numPr>
-        <w:rPr>
-          <w:lang w:val="en-US"/>
-        </w:rPr>
-      </w:pPr>
-      <w:r>
-        <w:rPr>
-          <w:lang w:val="en-US"/>
-        </w:rPr>
-        <w:t xml:space="preserve">Extra notes </w:t>
-      </w:r>
-    </w:p>
-    <w:p>
-      <w:pPr>
-        <w:pStyle w:val="ListParagraph"/>
-        <w:numPr>
-          <w:ilvl w:val="0"/>
-          <w:numId w:val="3"/>
-        </w:numPr>
-        <w:rPr>
-          <w:lang w:val="en-US"/>
-        </w:rPr>
-      </w:pPr>
-      <w:r>
-        <w:rPr>
-          <w:lang w:val="en-US"/>
-        </w:rPr>
-        <w:t xml:space="preserve">Merged/fragmented notes </w:t>
-      </w:r>
-    </w:p>
-    <w:p>
-      <w:pPr>
-        <w:pStyle w:val="ListParagraph"/>
-        <w:numPr>
-          <w:ilvl w:val="0"/>
-          <w:numId w:val="3"/>
-        </w:numPr>
-        <w:rPr>
-          <w:lang w:val="en-US"/>
-        </w:rPr>
-      </w:pPr>
-      <w:r>
-        <w:rPr>
-          <w:lang w:val="en-US"/>
-        </w:rPr>
-        <w:t xml:space="preserve">Incorrect offsets/onsets </w:t>
-      </w:r>
-    </w:p>
-    <w:p>
-      <w:pPr>
-        <w:pStyle w:val="ListParagraph"/>
-        <w:numPr>
-          <w:ilvl w:val="0"/>
-          <w:numId w:val="3"/>
-        </w:numPr>
-        <w:rPr>
-          <w:lang w:val="en-US"/>
-        </w:rPr>
-      </w:pPr>
-      <w:proofErr w:type="spellStart"/>
-      <w:r>
-        <w:rPr>
-          <w:lang w:val="en-US"/>
-        </w:rPr>
-        <w:t>Misassigned</w:t>
-      </w:r>
-      <w:proofErr w:type="spellEnd"/>
-      <w:r>
-        <w:rPr>
-          <w:lang w:val="en-US"/>
-        </w:rPr>
-        <w:t xml:space="preserve"> streams </w:t>
-      </w:r>
-    </w:p>
-    <w:p>
-      <w:pPr>
-        <w:pStyle w:val="Heading2"/>
-        <w:rPr>
-          <w:lang w:val="en-US"/>
-        </w:rPr>
-      </w:pPr>
-      <w:r>
-        <w:rPr>
-          <w:lang w:val="en-US"/>
-        </w:rPr>
-        <w:t xml:space="preserve">Overview of AMT methods </w:t>
-      </w:r>
-    </w:p>
-    <w:p>
-      <w:pPr>
-        <w:rPr>
-          <w:lang w:val="en-US"/>
-        </w:rPr>
-      </w:pPr>
-      <w:r>
-        <w:rPr>
-          <w:lang w:val="en-US"/>
-        </w:rPr>
-        <w:t xml:space="preserve">Most approaches are designed to achieve an intermediate goal in AMT which does not actually resemble musical notation. </w:t>
-      </w:r>
-    </w:p>
-    <w:p>
-      <w:pPr>
-        <w:pStyle w:val="Heading3"/>
-        <w:rPr>
-          <w:lang w:val="en-US"/>
-        </w:rPr>
-      </w:pPr>
-      <w:r>
-        <w:rPr>
-          <w:lang w:val="en-US"/>
-        </w:rPr>
-        <w:t xml:space="preserve">MPE ( Multiple Pitch Estimation/ Frame </w:t>
-      </w:r>
-      <w:r>
-        <w:rPr>
-          <w:lang w:val="en-US"/>
-        </w:rPr>
-        <w:t xml:space="preserve">Estimation) </w:t>
-      </w:r>
-    </w:p>
-    <w:p>
-      <w:pPr>
-        <w:rPr>
-          <w:lang w:val="en-US"/>
-        </w:rPr>
-      </w:pPr>
-      <w:r>
-        <w:rPr>
-          <w:lang w:val="en-US"/>
-        </w:rPr>
-        <w:t xml:space="preserve">The estimation of the number and pitch of notes that are present in each time frame ( ~10ms). This is usually performed independently in each frame although contextual information is considered in filtering estimations in a post processing stage. A number of approaches operate at this level including: </w:t>
-      </w:r>
-    </w:p>
-    <w:p>
-      <w:pPr>
-        <w:pStyle w:val="ListParagraph"/>
-        <w:numPr>
-          <w:ilvl w:val="0"/>
-          <w:numId w:val="4"/>
-        </w:numPr>
-        <w:rPr>
-          <w:lang w:val="en-US"/>
-        </w:rPr>
-      </w:pPr>
-      <w:r>
-        <w:rPr>
-          <w:lang w:val="en-US"/>
-        </w:rPr>
-        <w:t>Traditional Signal processing methods [11], [12]</w:t>
-      </w:r>
-    </w:p>
-    <w:p>
-      <w:pPr>
-        <w:pStyle w:val="ListParagraph"/>
-        <w:numPr>
-          <w:ilvl w:val="0"/>
-          <w:numId w:val="4"/>
-        </w:numPr>
-        <w:rPr>
-          <w:lang w:val="en-US"/>
-        </w:rPr>
-      </w:pPr>
-      <w:r>
-        <w:rPr>
-          <w:lang w:val="en-US"/>
-        </w:rPr>
-        <w:t xml:space="preserve">Probabilistic modeling [8] </w:t>
-      </w:r>
-    </w:p>
-    <w:p>
-      <w:pPr>
-        <w:pStyle w:val="ListParagraph"/>
-        <w:numPr>
-          <w:ilvl w:val="0"/>
-          <w:numId w:val="4"/>
-        </w:numPr>
-        <w:rPr>
-          <w:lang w:val="en-US"/>
-        </w:rPr>
-      </w:pPr>
-      <w:r>
-        <w:rPr>
-          <w:lang w:val="en-US"/>
-        </w:rPr>
-        <w:t>Bayesian approaches [13]</w:t>
-      </w:r>
-    </w:p>
-    <w:p>
-      <w:pPr>
-        <w:pStyle w:val="ListParagraph"/>
-        <w:numPr>
-          <w:ilvl w:val="0"/>
-          <w:numId w:val="4"/>
-        </w:numPr>
-        <w:rPr>
-          <w:lang w:val="en-US"/>
-        </w:rPr>
-      </w:pPr>
-      <w:r>
-        <w:rPr>
-          <w:lang w:val="en-US"/>
-        </w:rPr>
-        <w:t xml:space="preserve">NMF [14] –[17] </w:t>
-      </w:r>
-    </w:p>
-    <w:p>
-      <w:pPr>
-        <w:pStyle w:val="ListParagraph"/>
-        <w:numPr>
-          <w:ilvl w:val="0"/>
-          <w:numId w:val="4"/>
-        </w:numPr>
-        <w:rPr>
-          <w:lang w:val="en-US"/>
-        </w:rPr>
-      </w:pPr>
-      <w:r>
-        <w:rPr>
-          <w:lang w:val="en-US"/>
-        </w:rPr>
-        <w:t xml:space="preserve">Neural Networks [18],[19] </w:t>
-      </w:r>
-      <w:bookmarkStart w:id="0" w:name="_GoBack"/>
-      <w:bookmarkEnd w:id="0"/>
-    </w:p>
-    <w:p>
-      <w:pPr>
-        <w:rPr>
-          <w:lang w:val="en-US"/>
-        </w:rPr>
-      </w:pPr>
-      <w:r>
-        <w:rPr>
-          <w:lang w:val="en-US"/>
-        </w:rPr>
-        <w:t xml:space="preserve">These types of methods do not form concepts of musical notes and rarely model any high-level musical structures. </w:t>
       </w:r>
     </w:p>
     <w:p>
@@ -705,6 +391,7 @@
         <w:rPr>
           <w:lang w:val="en-US"/>
         </w:rPr>
+        <w:lastRenderedPageBreak/>
         <w:t>AudioScore</w:t>
       </w:r>
       <w:proofErr w:type="spellEnd"/>
@@ -768,13 +455,7 @@
         <w:rPr>
           <w:lang w:val="en-US"/>
         </w:rPr>
-        <w:t xml:space="preserve">  </w:t>
-      </w:r>
-      <w:r>
-        <w:rPr>
-          <w:lang w:val="en-US"/>
-        </w:rPr>
-        <w:t xml:space="preserve"> </w:t>
+        <w:t xml:space="preserve">   </w:t>
       </w:r>
     </w:p>
     <w:p>
@@ -850,20 +531,1083 @@
         </w:rPr>
         <w:t xml:space="preserve"> </w:t>
       </w:r>
-    </w:p>
-    <w:p>
-      <w:pPr>
-        <w:rPr>
-          <w:lang w:val="en-US"/>
-        </w:rPr>
-      </w:pPr>
-    </w:p>
-    <w:p>
-      <w:pPr>
-        <w:rPr>
-          <w:lang w:val="en-US"/>
-        </w:rPr>
-      </w:pPr>
+      <w:bookmarkStart w:id="0" w:name="_GoBack"/>
+      <w:bookmarkEnd w:id="0"/>
+    </w:p>
+    <w:p>
+      <w:pPr>
+        <w:pStyle w:val="Heading2"/>
+        <w:rPr>
+          <w:lang w:val="en-US"/>
+        </w:rPr>
+      </w:pPr>
+      <w:r>
+        <w:rPr>
+          <w:lang w:val="en-US"/>
+        </w:rPr>
+        <w:t xml:space="preserve">Issues with current AMT systems </w:t>
+      </w:r>
+    </w:p>
+    <w:p>
+      <w:pPr>
+        <w:pStyle w:val="ListParagraph"/>
+        <w:numPr>
+          <w:ilvl w:val="0"/>
+          <w:numId w:val="3"/>
+        </w:numPr>
+        <w:rPr>
+          <w:lang w:val="en-US"/>
+        </w:rPr>
+      </w:pPr>
+      <w:r>
+        <w:rPr>
+          <w:lang w:val="en-US"/>
+        </w:rPr>
+        <w:t xml:space="preserve">Octave errors </w:t>
+      </w:r>
+    </w:p>
+    <w:p>
+      <w:pPr>
+        <w:pStyle w:val="ListParagraph"/>
+        <w:numPr>
+          <w:ilvl w:val="0"/>
+          <w:numId w:val="3"/>
+        </w:numPr>
+        <w:rPr>
+          <w:lang w:val="en-US"/>
+        </w:rPr>
+      </w:pPr>
+      <w:r>
+        <w:rPr>
+          <w:lang w:val="en-US"/>
+        </w:rPr>
+        <w:t xml:space="preserve">Semitone errors </w:t>
+      </w:r>
+    </w:p>
+    <w:p>
+      <w:pPr>
+        <w:pStyle w:val="ListParagraph"/>
+        <w:numPr>
+          <w:ilvl w:val="0"/>
+          <w:numId w:val="3"/>
+        </w:numPr>
+        <w:rPr>
+          <w:lang w:val="en-US"/>
+        </w:rPr>
+      </w:pPr>
+      <w:r>
+        <w:rPr>
+          <w:lang w:val="en-US"/>
+        </w:rPr>
+        <w:t xml:space="preserve">Missed notes </w:t>
+      </w:r>
+    </w:p>
+    <w:p>
+      <w:pPr>
+        <w:pStyle w:val="ListParagraph"/>
+        <w:numPr>
+          <w:ilvl w:val="0"/>
+          <w:numId w:val="3"/>
+        </w:numPr>
+        <w:rPr>
+          <w:lang w:val="en-US"/>
+        </w:rPr>
+      </w:pPr>
+      <w:r>
+        <w:rPr>
+          <w:lang w:val="en-US"/>
+        </w:rPr>
+        <w:t xml:space="preserve">Extra notes </w:t>
+      </w:r>
+    </w:p>
+    <w:p>
+      <w:pPr>
+        <w:pStyle w:val="ListParagraph"/>
+        <w:numPr>
+          <w:ilvl w:val="0"/>
+          <w:numId w:val="3"/>
+        </w:numPr>
+        <w:rPr>
+          <w:lang w:val="en-US"/>
+        </w:rPr>
+      </w:pPr>
+      <w:r>
+        <w:rPr>
+          <w:lang w:val="en-US"/>
+        </w:rPr>
+        <w:t xml:space="preserve">Merged/fragmented notes </w:t>
+      </w:r>
+    </w:p>
+    <w:p>
+      <w:pPr>
+        <w:pStyle w:val="ListParagraph"/>
+        <w:numPr>
+          <w:ilvl w:val="0"/>
+          <w:numId w:val="3"/>
+        </w:numPr>
+        <w:rPr>
+          <w:lang w:val="en-US"/>
+        </w:rPr>
+      </w:pPr>
+      <w:r>
+        <w:rPr>
+          <w:lang w:val="en-US"/>
+        </w:rPr>
+        <w:t xml:space="preserve">Incorrect offsets/onsets </w:t>
+      </w:r>
+    </w:p>
+    <w:p>
+      <w:pPr>
+        <w:pStyle w:val="ListParagraph"/>
+        <w:numPr>
+          <w:ilvl w:val="0"/>
+          <w:numId w:val="3"/>
+        </w:numPr>
+        <w:rPr>
+          <w:lang w:val="en-US"/>
+        </w:rPr>
+      </w:pPr>
+      <w:proofErr w:type="spellStart"/>
+      <w:r>
+        <w:rPr>
+          <w:lang w:val="en-US"/>
+        </w:rPr>
+        <w:t>Misassigned</w:t>
+      </w:r>
+      <w:proofErr w:type="spellEnd"/>
+      <w:r>
+        <w:rPr>
+          <w:lang w:val="en-US"/>
+        </w:rPr>
+        <w:t xml:space="preserve"> streams </w:t>
+      </w:r>
+    </w:p>
+    <w:p>
+      <w:pPr>
+        <w:pStyle w:val="Heading2"/>
+        <w:rPr>
+          <w:lang w:val="en-US"/>
+        </w:rPr>
+      </w:pPr>
+      <w:r>
+        <w:rPr>
+          <w:lang w:val="en-US"/>
+        </w:rPr>
+        <w:t xml:space="preserve">Overview of AMT methods </w:t>
+      </w:r>
+    </w:p>
+    <w:p>
+      <w:pPr>
+        <w:rPr>
+          <w:lang w:val="en-US"/>
+        </w:rPr>
+      </w:pPr>
+      <w:r>
+        <w:rPr>
+          <w:lang w:val="en-US"/>
+        </w:rPr>
+        <w:t xml:space="preserve">Most approaches are designed to achieve an intermediate goal in AMT which does not actually resemble musical notation. </w:t>
+      </w:r>
+    </w:p>
+    <w:p>
+      <w:pPr>
+        <w:pStyle w:val="Heading3"/>
+        <w:rPr>
+          <w:lang w:val="en-US"/>
+        </w:rPr>
+      </w:pPr>
+      <w:r>
+        <w:rPr>
+          <w:lang w:val="en-US"/>
+        </w:rPr>
+        <w:t xml:space="preserve">MPE </w:t>
+      </w:r>
+      <w:r>
+        <w:rPr>
+          <w:lang w:val="en-US"/>
+        </w:rPr>
+        <w:t>(Multiple</w:t>
+      </w:r>
+      <w:r>
+        <w:rPr>
+          <w:lang w:val="en-US"/>
+        </w:rPr>
+        <w:t xml:space="preserve"> Pitch Estimation/ Frame </w:t>
+      </w:r>
+      <w:r>
+        <w:rPr>
+          <w:lang w:val="en-US"/>
+        </w:rPr>
+        <w:t xml:space="preserve">Estimation) </w:t>
+      </w:r>
+    </w:p>
+    <w:p>
+      <w:pPr>
+        <w:rPr>
+          <w:lang w:val="en-US"/>
+        </w:rPr>
+      </w:pPr>
+    </w:p>
+    <w:p>
+      <w:pPr>
+        <w:rPr>
+          <w:lang w:val="en-US"/>
+        </w:rPr>
+      </w:pPr>
+      <w:r>
+        <w:rPr>
+          <w:lang w:val="en-US"/>
+        </w:rPr>
+        <w:t xml:space="preserve">The estimation of the number and pitch of notes that are present in each time frame ( ~10ms). This is usually performed independently in each frame although contextual information is considered in filtering estimations in a post processing stage. A number of approaches operate at this level including: </w:t>
+      </w:r>
+    </w:p>
+    <w:p>
+      <w:pPr>
+        <w:pStyle w:val="ListParagraph"/>
+        <w:numPr>
+          <w:ilvl w:val="0"/>
+          <w:numId w:val="4"/>
+        </w:numPr>
+        <w:rPr>
+          <w:lang w:val="en-US"/>
+        </w:rPr>
+      </w:pPr>
+      <w:r>
+        <w:rPr>
+          <w:b/>
+          <w:bCs/>
+          <w:lang w:val="en-US"/>
+        </w:rPr>
+        <w:t>Traditional Signal processing methods</w:t>
+      </w:r>
+      <w:r>
+        <w:rPr>
+          <w:lang w:val="en-US"/>
+        </w:rPr>
+        <w:t xml:space="preserve"> [11], [12]</w:t>
+      </w:r>
+    </w:p>
+    <w:p>
+      <w:pPr>
+        <w:pStyle w:val="ListParagraph"/>
+        <w:numPr>
+          <w:ilvl w:val="1"/>
+          <w:numId w:val="4"/>
+        </w:numPr>
+        <w:rPr>
+          <w:lang w:val="en-US"/>
+        </w:rPr>
+      </w:pPr>
+      <w:r>
+        <w:rPr>
+          <w:lang w:val="en-US"/>
+        </w:rPr>
+        <w:t xml:space="preserve">Simple and fast and generalize better to different issues </w:t>
+      </w:r>
+    </w:p>
+    <w:p>
+      <w:pPr>
+        <w:pStyle w:val="ListParagraph"/>
+        <w:numPr>
+          <w:ilvl w:val="0"/>
+          <w:numId w:val="4"/>
+        </w:numPr>
+        <w:rPr>
+          <w:lang w:val="en-US"/>
+        </w:rPr>
+      </w:pPr>
+      <w:r>
+        <w:rPr>
+          <w:b/>
+          <w:bCs/>
+          <w:lang w:val="en-US"/>
+        </w:rPr>
+        <w:t>Probabilistic modeling</w:t>
+      </w:r>
+      <w:r>
+        <w:rPr>
+          <w:lang w:val="en-US"/>
+        </w:rPr>
+        <w:t xml:space="preserve"> [8] </w:t>
+      </w:r>
+    </w:p>
+    <w:p>
+      <w:pPr>
+        <w:pStyle w:val="ListParagraph"/>
+        <w:numPr>
+          <w:ilvl w:val="0"/>
+          <w:numId w:val="4"/>
+        </w:numPr>
+        <w:rPr>
+          <w:lang w:val="en-US"/>
+        </w:rPr>
+      </w:pPr>
+      <w:r>
+        <w:rPr>
+          <w:b/>
+          <w:bCs/>
+          <w:lang w:val="en-US"/>
+        </w:rPr>
+        <w:t>Bayesian approaches</w:t>
+      </w:r>
+      <w:r>
+        <w:rPr>
+          <w:lang w:val="en-US"/>
+        </w:rPr>
+        <w:t xml:space="preserve"> [13]</w:t>
+      </w:r>
+    </w:p>
+    <w:p>
+      <w:pPr>
+        <w:pStyle w:val="ListParagraph"/>
+        <w:numPr>
+          <w:ilvl w:val="1"/>
+          <w:numId w:val="4"/>
+        </w:numPr>
+        <w:rPr>
+          <w:lang w:val="en-US"/>
+        </w:rPr>
+      </w:pPr>
+      <w:r>
+        <w:rPr>
+          <w:lang w:val="en-US"/>
+        </w:rPr>
+        <w:t xml:space="preserve">Comprehensive modeling of the sound generation but can be very slow and complex </w:t>
+      </w:r>
+    </w:p>
+    <w:p>
+      <w:pPr>
+        <w:pStyle w:val="ListParagraph"/>
+        <w:numPr>
+          <w:ilvl w:val="0"/>
+          <w:numId w:val="4"/>
+        </w:numPr>
+        <w:rPr>
+          <w:lang w:val="en-US"/>
+        </w:rPr>
+      </w:pPr>
+      <w:r>
+        <w:rPr>
+          <w:b/>
+          <w:bCs/>
+          <w:lang w:val="en-US"/>
+        </w:rPr>
+        <w:t>NMF</w:t>
+      </w:r>
+      <w:r>
+        <w:rPr>
+          <w:lang w:val="en-US"/>
+        </w:rPr>
+        <w:t xml:space="preserve"> [14] </w:t>
+      </w:r>
+      <w:r>
+        <w:rPr>
+          <w:lang w:val="en-US"/>
+        </w:rPr>
+        <w:t>– [</w:t>
+      </w:r>
+      <w:r>
+        <w:rPr>
+          <w:lang w:val="en-US"/>
+        </w:rPr>
+        <w:t xml:space="preserve">17] </w:t>
+      </w:r>
+    </w:p>
+    <w:p>
+      <w:pPr>
+        <w:pStyle w:val="ListParagraph"/>
+        <w:numPr>
+          <w:ilvl w:val="0"/>
+          <w:numId w:val="4"/>
+        </w:numPr>
+        <w:rPr>
+          <w:lang w:val="en-US"/>
+        </w:rPr>
+      </w:pPr>
+      <w:r>
+        <w:rPr>
+          <w:b/>
+          <w:bCs/>
+          <w:lang w:val="en-US"/>
+        </w:rPr>
+        <w:t>Neural Networks</w:t>
+      </w:r>
+      <w:r>
+        <w:rPr>
+          <w:lang w:val="en-US"/>
+        </w:rPr>
+        <w:t xml:space="preserve"> [18],[19] </w:t>
+      </w:r>
+    </w:p>
+    <w:p>
+      <w:pPr>
+        <w:pStyle w:val="ListParagraph"/>
+        <w:numPr>
+          <w:ilvl w:val="1"/>
+          <w:numId w:val="4"/>
+        </w:numPr>
+        <w:rPr>
+          <w:lang w:val="en-US"/>
+        </w:rPr>
+      </w:pPr>
+      <w:r>
+        <w:rPr>
+          <w:lang w:val="en-US"/>
+        </w:rPr>
+        <w:t>High accuracy on specific instruments</w:t>
+      </w:r>
+    </w:p>
+    <w:p>
+      <w:pPr>
+        <w:rPr>
+          <w:b/>
+          <w:bCs/>
+          <w:lang w:val="en-US"/>
+        </w:rPr>
+      </w:pPr>
+      <w:r>
+        <w:rPr>
+          <w:lang w:val="en-US"/>
+        </w:rPr>
+        <w:t xml:space="preserve">For </w:t>
+      </w:r>
+      <w:r>
+        <w:rPr>
+          <w:b/>
+          <w:bCs/>
+          <w:lang w:val="en-US"/>
+        </w:rPr>
+        <w:t>comparison of the models</w:t>
+      </w:r>
+      <w:r>
+        <w:rPr>
+          <w:lang w:val="en-US"/>
+        </w:rPr>
+        <w:t xml:space="preserve"> one can re</w:t>
+      </w:r>
+      <w:r>
+        <w:rPr>
+          <w:lang w:val="en-US"/>
+        </w:rPr>
+        <w:t>fer</w:t>
+      </w:r>
+      <w:r>
+        <w:rPr>
+          <w:lang w:val="en-US"/>
+        </w:rPr>
+        <w:t xml:space="preserve"> to the </w:t>
+      </w:r>
+      <w:r>
+        <w:rPr>
+          <w:b/>
+          <w:bCs/>
+          <w:lang w:val="en-US"/>
+        </w:rPr>
+        <w:t xml:space="preserve">Multiple Fundamental Frequency Estimation and Tracking </w:t>
+      </w:r>
+      <w:r>
+        <w:rPr>
+          <w:b/>
+          <w:bCs/>
+          <w:lang w:val="en-US"/>
+        </w:rPr>
+        <w:t>task</w:t>
+      </w:r>
+      <w:r>
+        <w:rPr>
+          <w:b/>
+          <w:bCs/>
+          <w:lang w:val="en-US"/>
+        </w:rPr>
+        <w:t xml:space="preserve"> </w:t>
+      </w:r>
+      <w:hyperlink r:id="rId11" w:history="1">
+        <w:r>
+          <w:rPr>
+            <w:rStyle w:val="Hyperlink"/>
+            <w:lang w:val="en-US"/>
+          </w:rPr>
+          <w:t>https://www.music-ir.org/mirex/wiki/MIREX_HOME</w:t>
+        </w:r>
+      </w:hyperlink>
+      <w:r>
+        <w:rPr>
+          <w:lang w:val="en-US"/>
+        </w:rPr>
+        <w:t xml:space="preserve"> </w:t>
+      </w:r>
+    </w:p>
+    <w:p>
+      <w:pPr>
+        <w:rPr>
+          <w:lang w:val="en-US"/>
+        </w:rPr>
+      </w:pPr>
+      <w:r>
+        <w:rPr>
+          <w:lang w:val="en-US"/>
+        </w:rPr>
+        <w:t xml:space="preserve">These types of methods </w:t>
+      </w:r>
+      <w:r>
+        <w:rPr>
+          <w:lang w:val="en-US"/>
+        </w:rPr>
+        <w:t xml:space="preserve">however, </w:t>
+      </w:r>
+      <w:r>
+        <w:rPr>
+          <w:lang w:val="en-US"/>
+        </w:rPr>
+        <w:t xml:space="preserve">do not form concepts of musical notes and rarely model any high-level musical structures. </w:t>
+      </w:r>
+    </w:p>
+    <w:p>
+      <w:pPr>
+        <w:pStyle w:val="Heading3"/>
+        <w:rPr>
+          <w:lang w:val="en-US"/>
+        </w:rPr>
+      </w:pPr>
+      <w:r>
+        <w:rPr>
+          <w:lang w:val="en-US"/>
+        </w:rPr>
+        <w:t xml:space="preserve">Note level transcription </w:t>
+      </w:r>
+    </w:p>
+    <w:p>
+      <w:pPr>
+        <w:rPr>
+          <w:lang w:val="en-US"/>
+        </w:rPr>
+      </w:pPr>
+    </w:p>
+    <w:p>
+      <w:pPr>
+        <w:rPr>
+          <w:lang w:val="en-US"/>
+        </w:rPr>
+      </w:pPr>
+      <w:r>
+        <w:rPr>
+          <w:lang w:val="en-US"/>
+        </w:rPr>
+        <w:t>This level of transcription is one level higher then MPE but also considers pitch estimates over time into notes. In the literature a musical note is characterized by three elements: pitch, onset time, and offset time [1]. As note offsets can often be ambiguous they are often neglected in the evaluation of note-tracking approaches. Many note tracking approaches form notes by post processing</w:t>
+      </w:r>
+      <w:r>
+        <w:rPr>
+          <w:lang w:val="en-US"/>
+        </w:rPr>
+        <w:t xml:space="preserve"> singular</w:t>
+      </w:r>
+      <w:r>
+        <w:rPr>
+          <w:lang w:val="en-US"/>
+        </w:rPr>
+        <w:t xml:space="preserve"> MPE outputs. </w:t>
+      </w:r>
+      <w:r>
+        <w:rPr>
+          <w:lang w:val="en-US"/>
+        </w:rPr>
+        <w:t xml:space="preserve">Some of the techniques used in this context that </w:t>
+      </w:r>
+      <w:r>
+        <w:rPr>
+          <w:b/>
+          <w:bCs/>
+          <w:lang w:val="en-US"/>
+        </w:rPr>
+        <w:t>do not consider note interactions</w:t>
+      </w:r>
+      <w:r>
+        <w:rPr>
+          <w:lang w:val="en-US"/>
+        </w:rPr>
+        <w:t xml:space="preserve">: </w:t>
+      </w:r>
+    </w:p>
+    <w:p>
+      <w:pPr>
+        <w:pStyle w:val="ListParagraph"/>
+        <w:numPr>
+          <w:ilvl w:val="0"/>
+          <w:numId w:val="5"/>
+        </w:numPr>
+        <w:rPr>
+          <w:lang w:val="en-US"/>
+        </w:rPr>
+      </w:pPr>
+      <w:r>
+        <w:rPr>
+          <w:b/>
+          <w:bCs/>
+          <w:lang w:val="en-US"/>
+        </w:rPr>
+        <w:t>Median filtering</w:t>
+      </w:r>
+      <w:r>
+        <w:rPr>
+          <w:lang w:val="en-US"/>
+        </w:rPr>
+        <w:t xml:space="preserve"> [12]</w:t>
+      </w:r>
+    </w:p>
+    <w:p>
+      <w:pPr>
+        <w:pStyle w:val="ListParagraph"/>
+        <w:numPr>
+          <w:ilvl w:val="0"/>
+          <w:numId w:val="5"/>
+        </w:numPr>
+        <w:rPr>
+          <w:lang w:val="en-US"/>
+        </w:rPr>
+      </w:pPr>
+      <w:r>
+        <w:rPr>
+          <w:b/>
+          <w:bCs/>
+          <w:lang w:val="en-US"/>
+        </w:rPr>
+        <w:lastRenderedPageBreak/>
+        <w:t>Hidden Markov models</w:t>
+      </w:r>
+      <w:r>
+        <w:rPr>
+          <w:lang w:val="en-US"/>
+        </w:rPr>
+        <w:t xml:space="preserve"> [20] </w:t>
+      </w:r>
+    </w:p>
+    <w:p>
+      <w:pPr>
+        <w:pStyle w:val="ListParagraph"/>
+        <w:numPr>
+          <w:ilvl w:val="0"/>
+          <w:numId w:val="5"/>
+        </w:numPr>
+        <w:rPr>
+          <w:lang w:val="en-US"/>
+        </w:rPr>
+      </w:pPr>
+      <w:r>
+        <w:rPr>
+          <w:b/>
+          <w:bCs/>
+          <w:lang w:val="en-US"/>
+        </w:rPr>
+        <w:t>NNs</w:t>
+      </w:r>
+      <w:r>
+        <w:rPr>
+          <w:lang w:val="en-US"/>
+        </w:rPr>
+        <w:t xml:space="preserve"> [5] </w:t>
+      </w:r>
+    </w:p>
+    <w:p>
+      <w:pPr>
+        <w:rPr>
+          <w:lang w:val="en-US"/>
+        </w:rPr>
+      </w:pPr>
+      <w:r>
+        <w:rPr>
+          <w:lang w:val="en-US"/>
+        </w:rPr>
+        <w:t xml:space="preserve">As note interactions are not considered there are often spurious or missing notes that share harmonics with correctly estimated notes. </w:t>
+      </w:r>
+    </w:p>
+    <w:p>
+      <w:pPr>
+        <w:rPr>
+          <w:lang w:val="en-US"/>
+        </w:rPr>
+      </w:pPr>
+      <w:r>
+        <w:rPr>
+          <w:lang w:val="en-US"/>
+        </w:rPr>
+        <w:t xml:space="preserve">Some approaches have been considered that </w:t>
+      </w:r>
+      <w:r>
+        <w:rPr>
+          <w:b/>
+          <w:bCs/>
+          <w:lang w:val="en-US"/>
+        </w:rPr>
+        <w:t>do consider note interactions</w:t>
+      </w:r>
+      <w:r>
+        <w:rPr>
+          <w:lang w:val="en-US"/>
+        </w:rPr>
+        <w:t xml:space="preserve">: </w:t>
+      </w:r>
+    </w:p>
+    <w:p>
+      <w:pPr>
+        <w:pStyle w:val="ListParagraph"/>
+        <w:numPr>
+          <w:ilvl w:val="0"/>
+          <w:numId w:val="6"/>
+        </w:numPr>
+        <w:rPr>
+          <w:lang w:val="en-US"/>
+        </w:rPr>
+      </w:pPr>
+      <w:r>
+        <w:rPr>
+          <w:lang w:val="en-US"/>
+        </w:rPr>
+        <w:t>Spectral likelihood model [9] and music language models (MLM) [5], [18]</w:t>
+      </w:r>
+    </w:p>
+    <w:p>
+      <w:pPr>
+        <w:pStyle w:val="ListParagraph"/>
+        <w:numPr>
+          <w:ilvl w:val="0"/>
+          <w:numId w:val="6"/>
+        </w:numPr>
+        <w:rPr>
+          <w:lang w:val="en-US"/>
+        </w:rPr>
+      </w:pPr>
+      <w:r>
+        <w:rPr>
+          <w:lang w:val="en-US"/>
+        </w:rPr>
+        <w:t xml:space="preserve">Note detection onsets with post processing for pitch estimation within each </w:t>
+      </w:r>
+      <w:proofErr w:type="spellStart"/>
+      <w:r>
+        <w:rPr>
+          <w:lang w:val="en-US"/>
+        </w:rPr>
+        <w:t>interonset</w:t>
+      </w:r>
+      <w:proofErr w:type="spellEnd"/>
+      <w:r>
+        <w:rPr>
+          <w:lang w:val="en-US"/>
+        </w:rPr>
+        <w:t xml:space="preserve"> interval [21] </w:t>
+      </w:r>
+    </w:p>
+    <w:p>
+      <w:pPr>
+        <w:pStyle w:val="ListParagraph"/>
+        <w:numPr>
+          <w:ilvl w:val="0"/>
+          <w:numId w:val="6"/>
+        </w:numPr>
+        <w:rPr>
+          <w:lang w:val="en-US"/>
+        </w:rPr>
+      </w:pPr>
+      <w:r>
+        <w:rPr>
+          <w:lang w:val="en-US"/>
+        </w:rPr>
+        <w:t xml:space="preserve">Estimation of pitch, onset and offset in the same framework [22]-[24] </w:t>
+      </w:r>
+    </w:p>
+    <w:p>
+      <w:pPr>
+        <w:pStyle w:val="Heading3"/>
+        <w:rPr>
+          <w:lang w:val="en-US"/>
+        </w:rPr>
+      </w:pPr>
+      <w:r>
+        <w:rPr>
+          <w:lang w:val="en-US"/>
+        </w:rPr>
+        <w:t xml:space="preserve">Stream-level </w:t>
+      </w:r>
+      <w:r>
+        <w:rPr>
+          <w:lang w:val="en-US"/>
+        </w:rPr>
+        <w:t xml:space="preserve">transcription/ Multipitch streaming </w:t>
+      </w:r>
+    </w:p>
+    <w:p>
+      <w:pPr>
+        <w:rPr>
+          <w:lang w:val="en-US"/>
+        </w:rPr>
+      </w:pPr>
+    </w:p>
+    <w:p>
+      <w:pPr>
+        <w:rPr>
+          <w:lang w:val="en-US"/>
+        </w:rPr>
+      </w:pPr>
+      <w:r>
+        <w:rPr>
+          <w:lang w:val="en-US"/>
+        </w:rPr>
+        <w:t>Works by grouping estimated pitches into streams/ instrument voices. The advantage of this level of transcription is that timbral characteristics are considered. Existing works in instrument tracking are limited: [10],[16],[25]</w:t>
+      </w:r>
+    </w:p>
+    <w:p>
+      <w:pPr>
+        <w:pStyle w:val="Heading3"/>
+        <w:rPr>
+          <w:lang w:val="en-US"/>
+        </w:rPr>
+      </w:pPr>
+      <w:r>
+        <w:rPr>
+          <w:lang w:val="en-US"/>
+        </w:rPr>
+        <w:t xml:space="preserve">Notation-level transcription </w:t>
+      </w:r>
+    </w:p>
+    <w:p>
+      <w:pPr>
+        <w:rPr>
+          <w:lang w:val="en-US"/>
+        </w:rPr>
+      </w:pPr>
+    </w:p>
+    <w:p>
+      <w:pPr>
+        <w:rPr>
+          <w:lang w:val="en-US"/>
+        </w:rPr>
+      </w:pPr>
+      <w:r>
+        <w:rPr>
+          <w:lang w:val="en-US"/>
+        </w:rPr>
+        <w:t xml:space="preserve">Concepts of beat, bar, meter, key and harmony are lacking in the approaches thus far considered. MIDI pitch outputs do not consider these concepts. The next level is to transcribe the audio into human readable musical scores. Transcription at this level requires deep understanding of musical structures. Some works in this field based upon analysis of MIDI outputs are listed below: </w:t>
+      </w:r>
+    </w:p>
+    <w:p>
+      <w:pPr>
+        <w:pStyle w:val="ListParagraph"/>
+        <w:numPr>
+          <w:ilvl w:val="0"/>
+          <w:numId w:val="7"/>
+        </w:numPr>
+        <w:rPr>
+          <w:lang w:val="en-US"/>
+        </w:rPr>
+      </w:pPr>
+      <w:r>
+        <w:rPr>
+          <w:lang w:val="en-US"/>
+        </w:rPr>
+        <w:t xml:space="preserve">Pitch spelling [26] </w:t>
+      </w:r>
+    </w:p>
+    <w:p>
+      <w:pPr>
+        <w:pStyle w:val="ListParagraph"/>
+        <w:numPr>
+          <w:ilvl w:val="0"/>
+          <w:numId w:val="7"/>
+        </w:numPr>
+        <w:rPr>
+          <w:lang w:val="en-US"/>
+        </w:rPr>
+      </w:pPr>
+      <w:r>
+        <w:rPr>
+          <w:lang w:val="en-US"/>
+        </w:rPr>
+        <w:t xml:space="preserve">Timing quantization [27] </w:t>
+      </w:r>
+    </w:p>
+    <w:p>
+      <w:pPr>
+        <w:pStyle w:val="ListParagraph"/>
+        <w:numPr>
+          <w:ilvl w:val="0"/>
+          <w:numId w:val="7"/>
+        </w:numPr>
+        <w:rPr>
+          <w:lang w:val="en-US"/>
+        </w:rPr>
+      </w:pPr>
+      <w:r>
+        <w:rPr>
+          <w:lang w:val="en-US"/>
+        </w:rPr>
+        <w:t xml:space="preserve">Voice separation [28] </w:t>
+      </w:r>
+    </w:p>
+    <w:p>
+      <w:pPr>
+        <w:rPr>
+          <w:lang w:val="en-US"/>
+        </w:rPr>
+      </w:pPr>
+      <w:r>
+        <w:rPr>
+          <w:lang w:val="en-US"/>
+        </w:rPr>
+        <w:t>Little work has been done on integrating these structures into a complete musical notation tr</w:t>
+      </w:r>
+      <w:r>
+        <w:rPr>
+          <w:lang w:val="en-US"/>
+        </w:rPr>
+        <w:t xml:space="preserve">anscription especially for </w:t>
+      </w:r>
+      <w:r>
+        <w:rPr>
+          <w:b/>
+          <w:bCs/>
+          <w:lang w:val="en-US"/>
+        </w:rPr>
+        <w:t>polyphonic music</w:t>
+      </w:r>
+      <w:r>
+        <w:rPr>
+          <w:lang w:val="en-US"/>
+        </w:rPr>
+        <w:t xml:space="preserve">. </w:t>
+      </w:r>
+    </w:p>
+    <w:p>
+      <w:pPr>
+        <w:rPr>
+          <w:lang w:val="en-US"/>
+        </w:rPr>
+      </w:pPr>
+      <w:r>
+        <w:rPr>
+          <w:lang w:val="en-US"/>
+        </w:rPr>
+        <w:t xml:space="preserve">There are several packages that provide this </w:t>
+      </w:r>
+      <w:r>
+        <w:rPr>
+          <w:lang w:val="en-US"/>
+        </w:rPr>
+        <w:t>functionality,</w:t>
+      </w:r>
+      <w:r>
+        <w:rPr>
+          <w:lang w:val="en-US"/>
+        </w:rPr>
+        <w:t xml:space="preserve"> but the results are unsatisfying: </w:t>
+      </w:r>
+    </w:p>
+    <w:p>
+      <w:pPr>
+        <w:pStyle w:val="ListParagraph"/>
+        <w:numPr>
+          <w:ilvl w:val="0"/>
+          <w:numId w:val="8"/>
+        </w:numPr>
+        <w:rPr>
+          <w:lang w:val="en-US"/>
+        </w:rPr>
+      </w:pPr>
+      <w:r>
+        <w:rPr>
+          <w:lang w:val="en-US"/>
+        </w:rPr>
+        <w:t>GarageBand</w:t>
+      </w:r>
+    </w:p>
+    <w:p>
+      <w:pPr>
+        <w:pStyle w:val="ListParagraph"/>
+        <w:numPr>
+          <w:ilvl w:val="0"/>
+          <w:numId w:val="8"/>
+        </w:numPr>
+        <w:rPr>
+          <w:lang w:val="en-US"/>
+        </w:rPr>
+      </w:pPr>
+      <w:proofErr w:type="spellStart"/>
+      <w:r>
+        <w:rPr>
+          <w:lang w:val="en-US"/>
+        </w:rPr>
+        <w:t>MuseScore</w:t>
+      </w:r>
+      <w:proofErr w:type="spellEnd"/>
+    </w:p>
+    <w:p>
+      <w:pPr>
+        <w:pStyle w:val="ListParagraph"/>
+        <w:numPr>
+          <w:ilvl w:val="0"/>
+          <w:numId w:val="8"/>
+        </w:numPr>
+        <w:rPr>
+          <w:lang w:val="en-US"/>
+        </w:rPr>
+      </w:pPr>
+      <w:r>
+        <w:rPr>
+          <w:lang w:val="en-US"/>
+        </w:rPr>
+        <w:t>Finale</w:t>
+      </w:r>
+    </w:p>
+    <w:p>
+      <w:pPr>
+        <w:rPr>
+          <w:lang w:val="en-US"/>
+        </w:rPr>
+      </w:pPr>
+      <w:r>
+        <w:rPr>
+          <w:lang w:val="en-US"/>
+        </w:rPr>
+        <w:t xml:space="preserve">[29] proposed a method to convert a MIDI performance into a music notation based on systematic comparison of the software with transcription performance. </w:t>
+      </w:r>
+    </w:p>
+    <w:p>
+      <w:pPr>
+        <w:rPr>
+          <w:lang w:val="en-US"/>
+        </w:rPr>
+      </w:pPr>
+      <w:r>
+        <w:rPr>
+          <w:lang w:val="en-US"/>
+        </w:rPr>
+        <w:t xml:space="preserve">Proof of concept work for </w:t>
+      </w:r>
+      <w:r>
+        <w:rPr>
+          <w:b/>
+          <w:bCs/>
+          <w:lang w:val="en-US"/>
+        </w:rPr>
+        <w:t>audio-to-notation transcription</w:t>
+      </w:r>
+      <w:r>
+        <w:rPr>
+          <w:lang w:val="en-US"/>
+        </w:rPr>
+        <w:t xml:space="preserve"> has been proposed which directly maps audio to notation without explicit modelling of musical structures [30]</w:t>
+      </w:r>
+      <w:r>
+        <w:rPr>
+          <w:lang w:val="en-US"/>
+        </w:rPr>
+        <w:t xml:space="preserve">. </w:t>
+      </w:r>
+      <w:r>
+        <w:rPr>
+          <w:lang w:val="en-US"/>
+        </w:rPr>
+        <w:t xml:space="preserve">  </w:t>
+      </w:r>
     </w:p>
     <w:p>
       <w:pPr>
@@ -998,6 +1742,232 @@
     </w:lvl>
   </w:abstractNum>
   <w:abstractNum w:abstractNumId="1" w15:restartNumberingAfterBreak="0">
+    <w:nsid w:val="295A2628"/>
+    <w:multiLevelType w:val="hybridMultilevel"/>
+    <w:tmpl w:val="F698DDB0"/>
+    <w:lvl w:ilvl="0" w:tplc="0C090001">
+      <w:start w:val="1"/>
+      <w:numFmt w:val="bullet"/>
+      <w:lvlText w:val=""/>
+      <w:lvlJc w:val="left"/>
+      <w:pPr>
+        <w:ind w:left="720" w:hanging="360"/>
+      </w:pPr>
+      <w:rPr>
+        <w:rFonts w:ascii="Symbol" w:hAnsi="Symbol" w:hint="default"/>
+      </w:rPr>
+    </w:lvl>
+    <w:lvl w:ilvl="1" w:tplc="0C090003" w:tentative="1">
+      <w:start w:val="1"/>
+      <w:numFmt w:val="bullet"/>
+      <w:lvlText w:val="o"/>
+      <w:lvlJc w:val="left"/>
+      <w:pPr>
+        <w:ind w:left="1440" w:hanging="360"/>
+      </w:pPr>
+      <w:rPr>
+        <w:rFonts w:ascii="Courier New" w:hAnsi="Courier New" w:cs="Courier New" w:hint="default"/>
+      </w:rPr>
+    </w:lvl>
+    <w:lvl w:ilvl="2" w:tplc="0C090005" w:tentative="1">
+      <w:start w:val="1"/>
+      <w:numFmt w:val="bullet"/>
+      <w:lvlText w:val=""/>
+      <w:lvlJc w:val="left"/>
+      <w:pPr>
+        <w:ind w:left="2160" w:hanging="360"/>
+      </w:pPr>
+      <w:rPr>
+        <w:rFonts w:ascii="Wingdings" w:hAnsi="Wingdings" w:hint="default"/>
+      </w:rPr>
+    </w:lvl>
+    <w:lvl w:ilvl="3" w:tplc="0C090001" w:tentative="1">
+      <w:start w:val="1"/>
+      <w:numFmt w:val="bullet"/>
+      <w:lvlText w:val=""/>
+      <w:lvlJc w:val="left"/>
+      <w:pPr>
+        <w:ind w:left="2880" w:hanging="360"/>
+      </w:pPr>
+      <w:rPr>
+        <w:rFonts w:ascii="Symbol" w:hAnsi="Symbol" w:hint="default"/>
+      </w:rPr>
+    </w:lvl>
+    <w:lvl w:ilvl="4" w:tplc="0C090003" w:tentative="1">
+      <w:start w:val="1"/>
+      <w:numFmt w:val="bullet"/>
+      <w:lvlText w:val="o"/>
+      <w:lvlJc w:val="left"/>
+      <w:pPr>
+        <w:ind w:left="3600" w:hanging="360"/>
+      </w:pPr>
+      <w:rPr>
+        <w:rFonts w:ascii="Courier New" w:hAnsi="Courier New" w:cs="Courier New" w:hint="default"/>
+      </w:rPr>
+    </w:lvl>
+    <w:lvl w:ilvl="5" w:tplc="0C090005" w:tentative="1">
+      <w:start w:val="1"/>
+      <w:numFmt w:val="bullet"/>
+      <w:lvlText w:val=""/>
+      <w:lvlJc w:val="left"/>
+      <w:pPr>
+        <w:ind w:left="4320" w:hanging="360"/>
+      </w:pPr>
+      <w:rPr>
+        <w:rFonts w:ascii="Wingdings" w:hAnsi="Wingdings" w:hint="default"/>
+      </w:rPr>
+    </w:lvl>
+    <w:lvl w:ilvl="6" w:tplc="0C090001" w:tentative="1">
+      <w:start w:val="1"/>
+      <w:numFmt w:val="bullet"/>
+      <w:lvlText w:val=""/>
+      <w:lvlJc w:val="left"/>
+      <w:pPr>
+        <w:ind w:left="5040" w:hanging="360"/>
+      </w:pPr>
+      <w:rPr>
+        <w:rFonts w:ascii="Symbol" w:hAnsi="Symbol" w:hint="default"/>
+      </w:rPr>
+    </w:lvl>
+    <w:lvl w:ilvl="7" w:tplc="0C090003" w:tentative="1">
+      <w:start w:val="1"/>
+      <w:numFmt w:val="bullet"/>
+      <w:lvlText w:val="o"/>
+      <w:lvlJc w:val="left"/>
+      <w:pPr>
+        <w:ind w:left="5760" w:hanging="360"/>
+      </w:pPr>
+      <w:rPr>
+        <w:rFonts w:ascii="Courier New" w:hAnsi="Courier New" w:cs="Courier New" w:hint="default"/>
+      </w:rPr>
+    </w:lvl>
+    <w:lvl w:ilvl="8" w:tplc="0C090005" w:tentative="1">
+      <w:start w:val="1"/>
+      <w:numFmt w:val="bullet"/>
+      <w:lvlText w:val=""/>
+      <w:lvlJc w:val="left"/>
+      <w:pPr>
+        <w:ind w:left="6480" w:hanging="360"/>
+      </w:pPr>
+      <w:rPr>
+        <w:rFonts w:ascii="Wingdings" w:hAnsi="Wingdings" w:hint="default"/>
+      </w:rPr>
+    </w:lvl>
+  </w:abstractNum>
+  <w:abstractNum w:abstractNumId="2" w15:restartNumberingAfterBreak="0">
+    <w:nsid w:val="2B0B7EB0"/>
+    <w:multiLevelType w:val="hybridMultilevel"/>
+    <w:tmpl w:val="FB3E39EA"/>
+    <w:lvl w:ilvl="0" w:tplc="0C090001">
+      <w:start w:val="1"/>
+      <w:numFmt w:val="bullet"/>
+      <w:lvlText w:val=""/>
+      <w:lvlJc w:val="left"/>
+      <w:pPr>
+        <w:ind w:left="720" w:hanging="360"/>
+      </w:pPr>
+      <w:rPr>
+        <w:rFonts w:ascii="Symbol" w:hAnsi="Symbol" w:hint="default"/>
+      </w:rPr>
+    </w:lvl>
+    <w:lvl w:ilvl="1" w:tplc="0C090003" w:tentative="1">
+      <w:start w:val="1"/>
+      <w:numFmt w:val="bullet"/>
+      <w:lvlText w:val="o"/>
+      <w:lvlJc w:val="left"/>
+      <w:pPr>
+        <w:ind w:left="1440" w:hanging="360"/>
+      </w:pPr>
+      <w:rPr>
+        <w:rFonts w:ascii="Courier New" w:hAnsi="Courier New" w:cs="Courier New" w:hint="default"/>
+      </w:rPr>
+    </w:lvl>
+    <w:lvl w:ilvl="2" w:tplc="0C090005" w:tentative="1">
+      <w:start w:val="1"/>
+      <w:numFmt w:val="bullet"/>
+      <w:lvlText w:val=""/>
+      <w:lvlJc w:val="left"/>
+      <w:pPr>
+        <w:ind w:left="2160" w:hanging="360"/>
+      </w:pPr>
+      <w:rPr>
+        <w:rFonts w:ascii="Wingdings" w:hAnsi="Wingdings" w:hint="default"/>
+      </w:rPr>
+    </w:lvl>
+    <w:lvl w:ilvl="3" w:tplc="0C090001" w:tentative="1">
+      <w:start w:val="1"/>
+      <w:numFmt w:val="bullet"/>
+      <w:lvlText w:val=""/>
+      <w:lvlJc w:val="left"/>
+      <w:pPr>
+        <w:ind w:left="2880" w:hanging="360"/>
+      </w:pPr>
+      <w:rPr>
+        <w:rFonts w:ascii="Symbol" w:hAnsi="Symbol" w:hint="default"/>
+      </w:rPr>
+    </w:lvl>
+    <w:lvl w:ilvl="4" w:tplc="0C090003" w:tentative="1">
+      <w:start w:val="1"/>
+      <w:numFmt w:val="bullet"/>
+      <w:lvlText w:val="o"/>
+      <w:lvlJc w:val="left"/>
+      <w:pPr>
+        <w:ind w:left="3600" w:hanging="360"/>
+      </w:pPr>
+      <w:rPr>
+        <w:rFonts w:ascii="Courier New" w:hAnsi="Courier New" w:cs="Courier New" w:hint="default"/>
+      </w:rPr>
+    </w:lvl>
+    <w:lvl w:ilvl="5" w:tplc="0C090005" w:tentative="1">
+      <w:start w:val="1"/>
+      <w:numFmt w:val="bullet"/>
+      <w:lvlText w:val=""/>
+      <w:lvlJc w:val="left"/>
+      <w:pPr>
+        <w:ind w:left="4320" w:hanging="360"/>
+      </w:pPr>
+      <w:rPr>
+        <w:rFonts w:ascii="Wingdings" w:hAnsi="Wingdings" w:hint="default"/>
+      </w:rPr>
+    </w:lvl>
+    <w:lvl w:ilvl="6" w:tplc="0C090001" w:tentative="1">
+      <w:start w:val="1"/>
+      <w:numFmt w:val="bullet"/>
+      <w:lvlText w:val=""/>
+      <w:lvlJc w:val="left"/>
+      <w:pPr>
+        <w:ind w:left="5040" w:hanging="360"/>
+      </w:pPr>
+      <w:rPr>
+        <w:rFonts w:ascii="Symbol" w:hAnsi="Symbol" w:hint="default"/>
+      </w:rPr>
+    </w:lvl>
+    <w:lvl w:ilvl="7" w:tplc="0C090003" w:tentative="1">
+      <w:start w:val="1"/>
+      <w:numFmt w:val="bullet"/>
+      <w:lvlText w:val="o"/>
+      <w:lvlJc w:val="left"/>
+      <w:pPr>
+        <w:ind w:left="5760" w:hanging="360"/>
+      </w:pPr>
+      <w:rPr>
+        <w:rFonts w:ascii="Courier New" w:hAnsi="Courier New" w:cs="Courier New" w:hint="default"/>
+      </w:rPr>
+    </w:lvl>
+    <w:lvl w:ilvl="8" w:tplc="0C090005" w:tentative="1">
+      <w:start w:val="1"/>
+      <w:numFmt w:val="bullet"/>
+      <w:lvlText w:val=""/>
+      <w:lvlJc w:val="left"/>
+      <w:pPr>
+        <w:ind w:left="6480" w:hanging="360"/>
+      </w:pPr>
+      <w:rPr>
+        <w:rFonts w:ascii="Wingdings" w:hAnsi="Wingdings" w:hint="default"/>
+      </w:rPr>
+    </w:lvl>
+  </w:abstractNum>
+  <w:abstractNum w:abstractNumId="3" w15:restartNumberingAfterBreak="0">
     <w:nsid w:val="41533FA6"/>
     <w:multiLevelType w:val="hybridMultilevel"/>
     <w:tmpl w:val="E8E2B7E4"/>
@@ -1110,7 +2080,233 @@
       </w:rPr>
     </w:lvl>
   </w:abstractNum>
-  <w:abstractNum w:abstractNumId="2" w15:restartNumberingAfterBreak="0">
+  <w:abstractNum w:abstractNumId="4" w15:restartNumberingAfterBreak="0">
+    <w:nsid w:val="417446E8"/>
+    <w:multiLevelType w:val="hybridMultilevel"/>
+    <w:tmpl w:val="CCB86304"/>
+    <w:lvl w:ilvl="0" w:tplc="0C090001">
+      <w:start w:val="1"/>
+      <w:numFmt w:val="bullet"/>
+      <w:lvlText w:val=""/>
+      <w:lvlJc w:val="left"/>
+      <w:pPr>
+        <w:ind w:left="720" w:hanging="360"/>
+      </w:pPr>
+      <w:rPr>
+        <w:rFonts w:ascii="Symbol" w:hAnsi="Symbol" w:hint="default"/>
+      </w:rPr>
+    </w:lvl>
+    <w:lvl w:ilvl="1" w:tplc="0C090003" w:tentative="1">
+      <w:start w:val="1"/>
+      <w:numFmt w:val="bullet"/>
+      <w:lvlText w:val="o"/>
+      <w:lvlJc w:val="left"/>
+      <w:pPr>
+        <w:ind w:left="1440" w:hanging="360"/>
+      </w:pPr>
+      <w:rPr>
+        <w:rFonts w:ascii="Courier New" w:hAnsi="Courier New" w:cs="Courier New" w:hint="default"/>
+      </w:rPr>
+    </w:lvl>
+    <w:lvl w:ilvl="2" w:tplc="0C090005" w:tentative="1">
+      <w:start w:val="1"/>
+      <w:numFmt w:val="bullet"/>
+      <w:lvlText w:val=""/>
+      <w:lvlJc w:val="left"/>
+      <w:pPr>
+        <w:ind w:left="2160" w:hanging="360"/>
+      </w:pPr>
+      <w:rPr>
+        <w:rFonts w:ascii="Wingdings" w:hAnsi="Wingdings" w:hint="default"/>
+      </w:rPr>
+    </w:lvl>
+    <w:lvl w:ilvl="3" w:tplc="0C090001" w:tentative="1">
+      <w:start w:val="1"/>
+      <w:numFmt w:val="bullet"/>
+      <w:lvlText w:val=""/>
+      <w:lvlJc w:val="left"/>
+      <w:pPr>
+        <w:ind w:left="2880" w:hanging="360"/>
+      </w:pPr>
+      <w:rPr>
+        <w:rFonts w:ascii="Symbol" w:hAnsi="Symbol" w:hint="default"/>
+      </w:rPr>
+    </w:lvl>
+    <w:lvl w:ilvl="4" w:tplc="0C090003" w:tentative="1">
+      <w:start w:val="1"/>
+      <w:numFmt w:val="bullet"/>
+      <w:lvlText w:val="o"/>
+      <w:lvlJc w:val="left"/>
+      <w:pPr>
+        <w:ind w:left="3600" w:hanging="360"/>
+      </w:pPr>
+      <w:rPr>
+        <w:rFonts w:ascii="Courier New" w:hAnsi="Courier New" w:cs="Courier New" w:hint="default"/>
+      </w:rPr>
+    </w:lvl>
+    <w:lvl w:ilvl="5" w:tplc="0C090005" w:tentative="1">
+      <w:start w:val="1"/>
+      <w:numFmt w:val="bullet"/>
+      <w:lvlText w:val=""/>
+      <w:lvlJc w:val="left"/>
+      <w:pPr>
+        <w:ind w:left="4320" w:hanging="360"/>
+      </w:pPr>
+      <w:rPr>
+        <w:rFonts w:ascii="Wingdings" w:hAnsi="Wingdings" w:hint="default"/>
+      </w:rPr>
+    </w:lvl>
+    <w:lvl w:ilvl="6" w:tplc="0C090001" w:tentative="1">
+      <w:start w:val="1"/>
+      <w:numFmt w:val="bullet"/>
+      <w:lvlText w:val=""/>
+      <w:lvlJc w:val="left"/>
+      <w:pPr>
+        <w:ind w:left="5040" w:hanging="360"/>
+      </w:pPr>
+      <w:rPr>
+        <w:rFonts w:ascii="Symbol" w:hAnsi="Symbol" w:hint="default"/>
+      </w:rPr>
+    </w:lvl>
+    <w:lvl w:ilvl="7" w:tplc="0C090003" w:tentative="1">
+      <w:start w:val="1"/>
+      <w:numFmt w:val="bullet"/>
+      <w:lvlText w:val="o"/>
+      <w:lvlJc w:val="left"/>
+      <w:pPr>
+        <w:ind w:left="5760" w:hanging="360"/>
+      </w:pPr>
+      <w:rPr>
+        <w:rFonts w:ascii="Courier New" w:hAnsi="Courier New" w:cs="Courier New" w:hint="default"/>
+      </w:rPr>
+    </w:lvl>
+    <w:lvl w:ilvl="8" w:tplc="0C090005" w:tentative="1">
+      <w:start w:val="1"/>
+      <w:numFmt w:val="bullet"/>
+      <w:lvlText w:val=""/>
+      <w:lvlJc w:val="left"/>
+      <w:pPr>
+        <w:ind w:left="6480" w:hanging="360"/>
+      </w:pPr>
+      <w:rPr>
+        <w:rFonts w:ascii="Wingdings" w:hAnsi="Wingdings" w:hint="default"/>
+      </w:rPr>
+    </w:lvl>
+  </w:abstractNum>
+  <w:abstractNum w:abstractNumId="5" w15:restartNumberingAfterBreak="0">
+    <w:nsid w:val="461E24C0"/>
+    <w:multiLevelType w:val="hybridMultilevel"/>
+    <w:tmpl w:val="0E7ACF7A"/>
+    <w:lvl w:ilvl="0" w:tplc="0C090001">
+      <w:start w:val="1"/>
+      <w:numFmt w:val="bullet"/>
+      <w:lvlText w:val=""/>
+      <w:lvlJc w:val="left"/>
+      <w:pPr>
+        <w:ind w:left="720" w:hanging="360"/>
+      </w:pPr>
+      <w:rPr>
+        <w:rFonts w:ascii="Symbol" w:hAnsi="Symbol" w:hint="default"/>
+      </w:rPr>
+    </w:lvl>
+    <w:lvl w:ilvl="1" w:tplc="0C090003" w:tentative="1">
+      <w:start w:val="1"/>
+      <w:numFmt w:val="bullet"/>
+      <w:lvlText w:val="o"/>
+      <w:lvlJc w:val="left"/>
+      <w:pPr>
+        <w:ind w:left="1440" w:hanging="360"/>
+      </w:pPr>
+      <w:rPr>
+        <w:rFonts w:ascii="Courier New" w:hAnsi="Courier New" w:cs="Courier New" w:hint="default"/>
+      </w:rPr>
+    </w:lvl>
+    <w:lvl w:ilvl="2" w:tplc="0C090005" w:tentative="1">
+      <w:start w:val="1"/>
+      <w:numFmt w:val="bullet"/>
+      <w:lvlText w:val=""/>
+      <w:lvlJc w:val="left"/>
+      <w:pPr>
+        <w:ind w:left="2160" w:hanging="360"/>
+      </w:pPr>
+      <w:rPr>
+        <w:rFonts w:ascii="Wingdings" w:hAnsi="Wingdings" w:hint="default"/>
+      </w:rPr>
+    </w:lvl>
+    <w:lvl w:ilvl="3" w:tplc="0C090001" w:tentative="1">
+      <w:start w:val="1"/>
+      <w:numFmt w:val="bullet"/>
+      <w:lvlText w:val=""/>
+      <w:lvlJc w:val="left"/>
+      <w:pPr>
+        <w:ind w:left="2880" w:hanging="360"/>
+      </w:pPr>
+      <w:rPr>
+        <w:rFonts w:ascii="Symbol" w:hAnsi="Symbol" w:hint="default"/>
+      </w:rPr>
+    </w:lvl>
+    <w:lvl w:ilvl="4" w:tplc="0C090003" w:tentative="1">
+      <w:start w:val="1"/>
+      <w:numFmt w:val="bullet"/>
+      <w:lvlText w:val="o"/>
+      <w:lvlJc w:val="left"/>
+      <w:pPr>
+        <w:ind w:left="3600" w:hanging="360"/>
+      </w:pPr>
+      <w:rPr>
+        <w:rFonts w:ascii="Courier New" w:hAnsi="Courier New" w:cs="Courier New" w:hint="default"/>
+      </w:rPr>
+    </w:lvl>
+    <w:lvl w:ilvl="5" w:tplc="0C090005" w:tentative="1">
+      <w:start w:val="1"/>
+      <w:numFmt w:val="bullet"/>
+      <w:lvlText w:val=""/>
+      <w:lvlJc w:val="left"/>
+      <w:pPr>
+        <w:ind w:left="4320" w:hanging="360"/>
+      </w:pPr>
+      <w:rPr>
+        <w:rFonts w:ascii="Wingdings" w:hAnsi="Wingdings" w:hint="default"/>
+      </w:rPr>
+    </w:lvl>
+    <w:lvl w:ilvl="6" w:tplc="0C090001" w:tentative="1">
+      <w:start w:val="1"/>
+      <w:numFmt w:val="bullet"/>
+      <w:lvlText w:val=""/>
+      <w:lvlJc w:val="left"/>
+      <w:pPr>
+        <w:ind w:left="5040" w:hanging="360"/>
+      </w:pPr>
+      <w:rPr>
+        <w:rFonts w:ascii="Symbol" w:hAnsi="Symbol" w:hint="default"/>
+      </w:rPr>
+    </w:lvl>
+    <w:lvl w:ilvl="7" w:tplc="0C090003" w:tentative="1">
+      <w:start w:val="1"/>
+      <w:numFmt w:val="bullet"/>
+      <w:lvlText w:val="o"/>
+      <w:lvlJc w:val="left"/>
+      <w:pPr>
+        <w:ind w:left="5760" w:hanging="360"/>
+      </w:pPr>
+      <w:rPr>
+        <w:rFonts w:ascii="Courier New" w:hAnsi="Courier New" w:cs="Courier New" w:hint="default"/>
+      </w:rPr>
+    </w:lvl>
+    <w:lvl w:ilvl="8" w:tplc="0C090005" w:tentative="1">
+      <w:start w:val="1"/>
+      <w:numFmt w:val="bullet"/>
+      <w:lvlText w:val=""/>
+      <w:lvlJc w:val="left"/>
+      <w:pPr>
+        <w:ind w:left="6480" w:hanging="360"/>
+      </w:pPr>
+      <w:rPr>
+        <w:rFonts w:ascii="Wingdings" w:hAnsi="Wingdings" w:hint="default"/>
+      </w:rPr>
+    </w:lvl>
+  </w:abstractNum>
+  <w:abstractNum w:abstractNumId="6" w15:restartNumberingAfterBreak="0">
     <w:nsid w:val="5CB00E06"/>
     <w:multiLevelType w:val="hybridMultilevel"/>
     <w:tmpl w:val="B6161928"/>
@@ -1196,10 +2392,10 @@
       </w:pPr>
     </w:lvl>
   </w:abstractNum>
-  <w:abstractNum w:abstractNumId="3" w15:restartNumberingAfterBreak="0">
+  <w:abstractNum w:abstractNumId="7" w15:restartNumberingAfterBreak="0">
     <w:nsid w:val="7DA450DA"/>
     <w:multiLevelType w:val="hybridMultilevel"/>
-    <w:tmpl w:val="06BA5526"/>
+    <w:tmpl w:val="5A5E4B68"/>
     <w:lvl w:ilvl="0" w:tplc="0C090001">
       <w:start w:val="1"/>
       <w:numFmt w:val="bullet"/>
@@ -1212,7 +2408,7 @@
         <w:rFonts w:ascii="Symbol" w:hAnsi="Symbol" w:hint="default"/>
       </w:rPr>
     </w:lvl>
-    <w:lvl w:ilvl="1" w:tplc="0C090003" w:tentative="1">
+    <w:lvl w:ilvl="1" w:tplc="0C090003">
       <w:start w:val="1"/>
       <w:numFmt w:val="bullet"/>
       <w:lvlText w:val="o"/>
@@ -1313,13 +2509,25 @@
     <w:abstractNumId w:val="0"/>
   </w:num>
   <w:num w:numId="2">
+    <w:abstractNumId w:val="6"/>
+  </w:num>
+  <w:num w:numId="3">
+    <w:abstractNumId w:val="3"/>
+  </w:num>
+  <w:num w:numId="4">
+    <w:abstractNumId w:val="7"/>
+  </w:num>
+  <w:num w:numId="5">
+    <w:abstractNumId w:val="5"/>
+  </w:num>
+  <w:num w:numId="6">
     <w:abstractNumId w:val="2"/>
   </w:num>
-  <w:num w:numId="3">
+  <w:num w:numId="7">
     <w:abstractNumId w:val="1"/>
   </w:num>
-  <w:num w:numId="4">
-    <w:abstractNumId w:val="3"/>
+  <w:num w:numId="8">
+    <w:abstractNumId w:val="4"/>
   </w:num>
 </w:numbering>
 </file>
@@ -1447,6 +2655,7 @@
     <w:lsdException w:name="HTML Sample" w:semiHidden="1" w:unhideWhenUsed="1"/>
     <w:lsdException w:name="HTML Typewriter" w:semiHidden="1" w:unhideWhenUsed="1"/>
     <w:lsdException w:name="HTML Variable" w:semiHidden="1" w:unhideWhenUsed="1"/>
+    <w:lsdException w:name="Normal Table" w:semiHidden="1" w:unhideWhenUsed="1"/>
     <w:lsdException w:name="annotation subject" w:semiHidden="1" w:unhideWhenUsed="1"/>
     <w:lsdException w:name="No List" w:semiHidden="1" w:unhideWhenUsed="1"/>
     <w:lsdException w:name="Outline List 1" w:semiHidden="1" w:unhideWhenUsed="1"/>
@@ -1493,8 +2702,10 @@
     <w:lsdException w:name="Table Subtle 2" w:semiHidden="1" w:unhideWhenUsed="1"/>
     <w:lsdException w:name="Table Web 1" w:semiHidden="1" w:unhideWhenUsed="1"/>
     <w:lsdException w:name="Table Web 2" w:semiHidden="1" w:unhideWhenUsed="1"/>
+    <w:lsdException w:name="Table Web 3" w:semiHidden="1" w:unhideWhenUsed="1"/>
     <w:lsdException w:name="Balloon Text" w:semiHidden="1" w:unhideWhenUsed="1"/>
     <w:lsdException w:name="Table Grid" w:uiPriority="39"/>
+    <w:lsdException w:name="Table Theme" w:semiHidden="1" w:unhideWhenUsed="1"/>
     <w:lsdException w:name="Placeholder Text" w:semiHidden="1"/>
     <w:lsdException w:name="No Spacing" w:uiPriority="1" w:qFormat="1"/>
     <w:lsdException w:name="Light Shading" w:uiPriority="60"/>
@@ -2222,7 +3433,7 @@
 </file>
 
 <file path=customXml/itemProps1.xml><?xml version="1.0" encoding="utf-8"?>
-<ds:datastoreItem xmlns:ds="http://schemas.openxmlformats.org/officeDocument/2006/customXml" ds:itemID="{D1D72210-30DF-4341-AF16-2A669954D53A}">
+<ds:datastoreItem xmlns:ds="http://schemas.openxmlformats.org/officeDocument/2006/customXml" ds:itemID="{A1F84118-25FE-4DD2-9EB5-40211F0063DC}">
   <ds:schemaRefs>
     <ds:schemaRef ds:uri="http://schemas.openxmlformats.org/officeDocument/2006/bibliography"/>
   </ds:schemaRefs>

</xml_diff>